<commit_message>
Bejelentkezési funkció specifikációjának korrigálása
</commit_message>
<xml_diff>
--- a/Dokumentacio/UC/bejelentkezes.docx
+++ b/Dokumentacio/UC/bejelentkezes.docx
@@ -796,9 +796,8 @@
                   <w:pPr>
                     <w:cnfStyle w:val="000000000000" w:firstRow="0" w:lastRow="0" w:firstColumn="0" w:lastColumn="0" w:oddVBand="0" w:evenVBand="0" w:oddHBand="0" w:evenHBand="0" w:firstRowFirstColumn="0" w:firstRowLastColumn="0" w:lastRowFirstColumn="0" w:lastRowLastColumn="0"/>
                   </w:pPr>
-                  <w:r>
-                    <w:t>A hallgató megadja a rendszerhez tartozó felhasználó nevét és jelszavát, amik az egyénre szabott beállításokhoz szükségesek</w:t>
-                  </w:r>
+                  <w:bookmarkStart w:id="0" w:name="_GoBack"/>
+                  <w:bookmarkEnd w:id="0"/>
                 </w:p>
               </w:tc>
             </w:tr>
@@ -825,8 +824,6 @@
                   <w:r>
                     <w:t>.1</w:t>
                   </w:r>
-                  <w:bookmarkStart w:id="0" w:name="_GoBack"/>
-                  <w:bookmarkEnd w:id="0"/>
                 </w:p>
               </w:tc>
               <w:tc>
@@ -2206,7 +2203,7 @@
 </file>
 
 <file path=customXml/itemProps2.xml><?xml version="1.0" encoding="utf-8"?>
-<ds:datastoreItem xmlns:ds="http://schemas.openxmlformats.org/officeDocument/2006/customXml" ds:itemID="{5177CB43-B627-47EF-805B-744F945E9F68}">
+<ds:datastoreItem xmlns:ds="http://schemas.openxmlformats.org/officeDocument/2006/customXml" ds:itemID="{EDB5C4D0-D1C9-4EE7-BE75-AEB0E8F6D7BD}">
   <ds:schemaRefs>
     <ds:schemaRef ds:uri="http://schemas.openxmlformats.org/officeDocument/2006/bibliography"/>
   </ds:schemaRefs>

</xml_diff>